<commit_message>
updated CSC440TopDollarDeals_Design_Document.docx per meeting on 3/2
</commit_message>
<xml_diff>
--- a/Deliverbles/Iteration1/CSC440TopDollarDeals_Design_Document.docx
+++ b/Deliverbles/Iteration1/CSC440TopDollarDeals_Design_Document.docx
@@ -111,6 +111,8 @@
         </w:rPr>
         <w:t>&gt;&gt;</w:t>
       </w:r>
+      <w:bookmarkStart w:id="0" w:name="_GoBack"/>
+      <w:bookmarkEnd w:id="0"/>
     </w:p>
     <w:p>
       <w:pPr>
@@ -163,9 +165,9 @@
         </w:rPr>
         <w:drawing>
           <wp:inline distT="0" distB="0" distL="0" distR="0">
-            <wp:extent cx="5934075" cy="3257550"/>
-            <wp:effectExtent l="228600" t="228600" r="238125" b="228600"/>
-            <wp:docPr id="2" name="Picture 2"/>
+            <wp:extent cx="6587311" cy="2924175"/>
+            <wp:effectExtent l="228600" t="228600" r="233045" b="219075"/>
+            <wp:docPr id="1" name="Picture 1"/>
             <wp:cNvGraphicFramePr>
               <a:graphicFrameLocks xmlns:a="http://schemas.openxmlformats.org/drawingml/2006/main" noChangeAspect="1"/>
             </wp:cNvGraphicFramePr>
@@ -194,7 +196,7 @@
                   <pic:spPr bwMode="auto">
                     <a:xfrm>
                       <a:off x="0" y="0"/>
-                      <a:ext cx="5934075" cy="3257550"/>
+                      <a:ext cx="6587311" cy="2924175"/>
                     </a:xfrm>
                     <a:prstGeom prst="rect">
                       <a:avLst/>
@@ -317,8 +319,6 @@
           </wp:inline>
         </w:drawing>
       </w:r>
-      <w:bookmarkStart w:id="0" w:name="_GoBack"/>
-      <w:bookmarkEnd w:id="0"/>
     </w:p>
     <w:sectPr>
       <w:pgSz w:w="12240" w:h="15840"/>

</xml_diff>

<commit_message>
Update CSC440TopDollarDeals_Design_Document.docx with update to class model that was overwritten with other commits
</commit_message>
<xml_diff>
--- a/Deliverbles/Iteration1/CSC440TopDollarDeals_Design_Document.docx
+++ b/Deliverbles/Iteration1/CSC440TopDollarDeals_Design_Document.docx
@@ -281,6 +281,7 @@
         <w:pStyle w:val="Body"/>
         <w:shd w:val="clear" w:color="auto" w:fill="FFFFFF"/>
         <w:spacing w:after="360" w:line="240" w:lineRule="auto"/>
+        <w:ind w:left="-720" w:right="-720"/>
         <w:jc w:val="center"/>
         <w:outlineLvl w:val="3"/>
         <w:rPr>
@@ -290,6 +291,7 @@
           <w:u w:color="444444"/>
         </w:rPr>
       </w:pPr>
+      <w:bookmarkStart w:id="0" w:name="_GoBack"/>
       <w:r>
         <w:rPr>
           <w:noProof/>
@@ -300,41 +302,54 @@
         </w:rPr>
         <w:drawing>
           <wp:inline distT="0" distB="0" distL="0" distR="0">
-            <wp:extent cx="5934075" cy="3257550"/>
-            <wp:effectExtent l="0" t="0" r="0" b="0"/>
-            <wp:docPr id="1073741828" name="officeArt object"/>
-            <wp:cNvGraphicFramePr/>
+            <wp:extent cx="6420005" cy="2822713"/>
+            <wp:effectExtent l="228600" t="228600" r="228600" b="225425"/>
+            <wp:docPr id="1" name="Picture 1"/>
+            <wp:cNvGraphicFramePr>
+              <a:graphicFrameLocks xmlns:a="http://schemas.openxmlformats.org/drawingml/2006/main" noChangeAspect="1"/>
+            </wp:cNvGraphicFramePr>
             <a:graphic xmlns:a="http://schemas.openxmlformats.org/drawingml/2006/main">
               <a:graphicData uri="http://schemas.openxmlformats.org/drawingml/2006/picture">
                 <pic:pic xmlns:pic="http://schemas.openxmlformats.org/drawingml/2006/picture">
                   <pic:nvPicPr>
-                    <pic:cNvPr id="1073741828" name="image1.png"/>
-                    <pic:cNvPicPr/>
+                    <pic:cNvPr id="0" name="Picture 1"/>
+                    <pic:cNvPicPr>
+                      <a:picLocks noChangeAspect="1" noChangeArrowheads="1"/>
+                    </pic:cNvPicPr>
                   </pic:nvPicPr>
                   <pic:blipFill>
                     <a:blip r:embed="rId10">
-                      <a:extLst/>
+                      <a:extLst>
+                        <a:ext uri="{28A0092B-C50C-407E-A947-70E740481C1C}">
+                          <a14:useLocalDpi xmlns:a14="http://schemas.microsoft.com/office/drawing/2010/main" val="0"/>
+                        </a:ext>
+                      </a:extLst>
                     </a:blip>
+                    <a:srcRect/>
                     <a:stretch>
                       <a:fillRect/>
                     </a:stretch>
                   </pic:blipFill>
-                  <pic:spPr>
+                  <pic:spPr bwMode="auto">
                     <a:xfrm>
                       <a:off x="0" y="0"/>
-                      <a:ext cx="5934075" cy="3257550"/>
+                      <a:ext cx="6419856" cy="2822647"/>
                     </a:xfrm>
                     <a:prstGeom prst="rect">
                       <a:avLst/>
                     </a:prstGeom>
-                    <a:ln w="228600" cap="sq">
+                    <a:ln w="228600" cap="sq" cmpd="thickThin">
                       <a:solidFill>
                         <a:srgbClr val="000000"/>
                       </a:solidFill>
                       <a:prstDash val="solid"/>
                       <a:miter lim="800000"/>
                     </a:ln>
-                    <a:effectLst/>
+                    <a:effectLst>
+                      <a:innerShdw blurRad="76200">
+                        <a:srgbClr val="000000"/>
+                      </a:innerShdw>
+                    </a:effectLst>
                   </pic:spPr>
                 </pic:pic>
               </a:graphicData>
@@ -342,6 +357,7 @@
           </wp:inline>
         </w:drawing>
       </w:r>
+      <w:bookmarkEnd w:id="0"/>
     </w:p>
     <w:p>
       <w:pPr>
@@ -422,8 +438,6 @@
           </wp:inline>
         </w:drawing>
       </w:r>
-      <w:bookmarkStart w:id="0" w:name="_GoBack"/>
-      <w:bookmarkEnd w:id="0"/>
     </w:p>
     <w:sectPr>
       <w:headerReference w:type="default" r:id="rId12"/>

</xml_diff>